<commit_message>
Changed Compiler API, Modified Front-end, and Added Chat dates
</commit_message>
<xml_diff>
--- a/ABSTRACT.docx
+++ b/ABSTRACT.docx
@@ -30,11 +30,8 @@
       <w:pPr>
         <w:rPr>
           <w:rFonts w:ascii="Times New Roman" w:hAnsi="Times New Roman" w:cs="Times New Roman"/>
-          <w:b/>
-          <w:bCs/>
-          <w:sz w:val="24"/>
-          <w:szCs w:val="24"/>
-          <w:u w:val="single"/>
+          <w:sz w:val="24"/>
+          <w:szCs w:val="24"/>
         </w:rPr>
       </w:pPr>
     </w:p>
@@ -52,7 +49,79 @@
           <w:sz w:val="24"/>
           <w:szCs w:val="24"/>
         </w:rPr>
-        <w:t xml:space="preserve">Programming Corner is a hub for programmers to find solutions to their programming needs. </w:t>
+        <w:t>T</w:t>
+      </w:r>
+      <w:r>
+        <w:rPr>
+          <w:rFonts w:ascii="Times New Roman" w:hAnsi="Times New Roman" w:cs="Times New Roman"/>
+          <w:sz w:val="24"/>
+          <w:szCs w:val="24"/>
+        </w:rPr>
+        <w:t xml:space="preserve">here are thousands of programming websites on the Internet today. Programmers may </w:t>
+      </w:r>
+      <w:r>
+        <w:rPr>
+          <w:rFonts w:ascii="Times New Roman" w:hAnsi="Times New Roman" w:cs="Times New Roman"/>
+          <w:sz w:val="24"/>
+          <w:szCs w:val="24"/>
+        </w:rPr>
+        <w:t xml:space="preserve">be </w:t>
+      </w:r>
+      <w:r>
+        <w:rPr>
+          <w:rFonts w:ascii="Times New Roman" w:hAnsi="Times New Roman" w:cs="Times New Roman"/>
+          <w:sz w:val="24"/>
+          <w:szCs w:val="24"/>
+        </w:rPr>
+        <w:t>overwhelm</w:t>
+      </w:r>
+      <w:r>
+        <w:rPr>
+          <w:rFonts w:ascii="Times New Roman" w:hAnsi="Times New Roman" w:cs="Times New Roman"/>
+          <w:sz w:val="24"/>
+          <w:szCs w:val="24"/>
+        </w:rPr>
+        <w:t>ed</w:t>
+      </w:r>
+      <w:r>
+        <w:rPr>
+          <w:rFonts w:ascii="Times New Roman" w:hAnsi="Times New Roman" w:cs="Times New Roman"/>
+          <w:sz w:val="24"/>
+          <w:szCs w:val="24"/>
+        </w:rPr>
+        <w:t xml:space="preserve"> to </w:t>
+      </w:r>
+      <w:r>
+        <w:rPr>
+          <w:rFonts w:ascii="Times New Roman" w:hAnsi="Times New Roman" w:cs="Times New Roman"/>
+          <w:sz w:val="24"/>
+          <w:szCs w:val="24"/>
+        </w:rPr>
+        <w:t xml:space="preserve">find </w:t>
+      </w:r>
+      <w:r>
+        <w:rPr>
+          <w:rFonts w:ascii="Times New Roman" w:hAnsi="Times New Roman" w:cs="Times New Roman"/>
+          <w:sz w:val="24"/>
+          <w:szCs w:val="24"/>
+        </w:rPr>
+        <w:t xml:space="preserve">a genuine source to educate themselves about a concept in </w:t>
+      </w:r>
+      <w:r>
+        <w:rPr>
+          <w:rFonts w:ascii="Times New Roman" w:hAnsi="Times New Roman" w:cs="Times New Roman"/>
+          <w:sz w:val="24"/>
+          <w:szCs w:val="24"/>
+        </w:rPr>
+        <w:t>technology</w:t>
+      </w:r>
+      <w:r>
+        <w:rPr>
+          <w:rFonts w:ascii="Times New Roman" w:hAnsi="Times New Roman" w:cs="Times New Roman"/>
+          <w:sz w:val="24"/>
+          <w:szCs w:val="24"/>
+        </w:rPr>
+        <w:t xml:space="preserve">. </w:t>
       </w:r>
     </w:p>
     <w:p>
@@ -69,6 +138,46 @@
           <w:sz w:val="24"/>
           <w:szCs w:val="24"/>
         </w:rPr>
+        <w:t>Programming Corner is a hub for programmers to find solutions to their programming needs.</w:t>
+      </w:r>
+      <w:r>
+        <w:rPr>
+          <w:rFonts w:ascii="Times New Roman" w:hAnsi="Times New Roman" w:cs="Times New Roman"/>
+          <w:sz w:val="24"/>
+          <w:szCs w:val="24"/>
+        </w:rPr>
+        <w:t xml:space="preserve"> It </w:t>
+      </w:r>
+      <w:r>
+        <w:rPr>
+          <w:rFonts w:ascii="Times New Roman" w:hAnsi="Times New Roman" w:cs="Times New Roman"/>
+          <w:sz w:val="24"/>
+          <w:szCs w:val="24"/>
+        </w:rPr>
+        <w:t xml:space="preserve">is a full-stack web application that </w:t>
+      </w:r>
+      <w:r>
+        <w:rPr>
+          <w:rFonts w:ascii="Times New Roman" w:hAnsi="Times New Roman" w:cs="Times New Roman"/>
+          <w:sz w:val="24"/>
+          <w:szCs w:val="24"/>
+        </w:rPr>
+        <w:t>provides a community for programmers to share and learn different subjects of Information Technology.</w:t>
+      </w:r>
+      <w:r>
+        <w:rPr>
+          <w:rFonts w:ascii="Times New Roman" w:hAnsi="Times New Roman" w:cs="Times New Roman"/>
+          <w:sz w:val="24"/>
+          <w:szCs w:val="24"/>
+        </w:rPr>
+        <w:t xml:space="preserve"> </w:t>
+      </w:r>
+      <w:r>
+        <w:rPr>
+          <w:rFonts w:ascii="Times New Roman" w:hAnsi="Times New Roman" w:cs="Times New Roman"/>
+          <w:sz w:val="24"/>
+          <w:szCs w:val="24"/>
+        </w:rPr>
         <w:t>Our web-based interactive</w:t>
       </w:r>
       <w:r>
@@ -94,6 +203,22 @@
           <w:szCs w:val="24"/>
         </w:rPr>
         <w:t xml:space="preserve">coders and tech-enthusiasts to </w:t>
+      </w:r>
+      <w:r>
+        <w:rPr>
+          <w:rFonts w:ascii="Times New Roman" w:hAnsi="Times New Roman" w:cs="Times New Roman"/>
+          <w:sz w:val="24"/>
+          <w:szCs w:val="24"/>
+        </w:rPr>
+        <w:t xml:space="preserve">teach others and create an environment for themselves to </w:t>
+      </w:r>
+      <w:r>
+        <w:rPr>
+          <w:rFonts w:ascii="Times New Roman" w:hAnsi="Times New Roman" w:cs="Times New Roman"/>
+          <w:sz w:val="24"/>
+          <w:szCs w:val="24"/>
+        </w:rPr>
+        <w:t xml:space="preserve">improve their technical abilities. </w:t>
       </w:r>
     </w:p>
     <w:p>
@@ -118,7 +243,31 @@
           <w:sz w:val="24"/>
           <w:szCs w:val="24"/>
         </w:rPr>
-        <w:t xml:space="preserve">to share and access all their </w:t>
+        <w:t xml:space="preserve">to access </w:t>
+      </w:r>
+      <w:r>
+        <w:rPr>
+          <w:rFonts w:ascii="Times New Roman" w:hAnsi="Times New Roman" w:cs="Times New Roman"/>
+          <w:sz w:val="24"/>
+          <w:szCs w:val="24"/>
+        </w:rPr>
+        <w:t xml:space="preserve">tech solutions and overcome </w:t>
+      </w:r>
+      <w:r>
+        <w:rPr>
+          <w:rFonts w:ascii="Times New Roman" w:hAnsi="Times New Roman" w:cs="Times New Roman"/>
+          <w:sz w:val="24"/>
+          <w:szCs w:val="24"/>
+        </w:rPr>
+        <w:t xml:space="preserve">all </w:t>
+      </w:r>
+      <w:r>
+        <w:rPr>
+          <w:rFonts w:ascii="Times New Roman" w:hAnsi="Times New Roman" w:cs="Times New Roman"/>
+          <w:sz w:val="24"/>
+          <w:szCs w:val="24"/>
+        </w:rPr>
+        <w:t>the hurdles that they come across in their coding journeys.</w:t>
       </w:r>
       <w:r>
         <w:rPr>
@@ -127,6 +276,22 @@
           <w:szCs w:val="24"/>
         </w:rPr>
         <w:t xml:space="preserve"> </w:t>
+      </w:r>
+      <w:r>
+        <w:rPr>
+          <w:rFonts w:ascii="Times New Roman" w:hAnsi="Times New Roman" w:cs="Times New Roman"/>
+          <w:sz w:val="24"/>
+          <w:szCs w:val="24"/>
+        </w:rPr>
+        <w:t xml:space="preserve">Programming Corner provides a wide range of modules that </w:t>
+      </w:r>
+      <w:r>
+        <w:rPr>
+          <w:rFonts w:ascii="Times New Roman" w:hAnsi="Times New Roman" w:cs="Times New Roman"/>
+          <w:sz w:val="24"/>
+          <w:szCs w:val="24"/>
+        </w:rPr>
+        <w:t xml:space="preserve">facilitate coders to boost their programming skills. </w:t>
       </w:r>
     </w:p>
     <w:p>
@@ -143,7 +308,157 @@
           <w:sz w:val="24"/>
           <w:szCs w:val="24"/>
         </w:rPr>
-        <w:t xml:space="preserve"> </w:t>
+        <w:t xml:space="preserve">The </w:t>
+      </w:r>
+      <w:r>
+        <w:rPr>
+          <w:rFonts w:ascii="Times New Roman" w:hAnsi="Times New Roman" w:cs="Times New Roman"/>
+          <w:sz w:val="24"/>
+          <w:szCs w:val="24"/>
+        </w:rPr>
+        <w:t xml:space="preserve">range of </w:t>
+      </w:r>
+      <w:r>
+        <w:rPr>
+          <w:rFonts w:ascii="Times New Roman" w:hAnsi="Times New Roman" w:cs="Times New Roman"/>
+          <w:sz w:val="24"/>
+          <w:szCs w:val="24"/>
+        </w:rPr>
+        <w:t>services provided by Programming Corner are Resume Building, Group Chatting</w:t>
+      </w:r>
+      <w:r>
+        <w:rPr>
+          <w:rFonts w:ascii="Times New Roman" w:hAnsi="Times New Roman" w:cs="Times New Roman"/>
+          <w:sz w:val="24"/>
+          <w:szCs w:val="24"/>
+        </w:rPr>
+        <w:t xml:space="preserve">, Blogging, Online Code Compiling, and an Authentication System. </w:t>
+      </w:r>
+    </w:p>
+    <w:p>
+      <w:pPr>
+        <w:rPr>
+          <w:rFonts w:ascii="Times New Roman" w:hAnsi="Times New Roman" w:cs="Times New Roman"/>
+          <w:sz w:val="24"/>
+          <w:szCs w:val="24"/>
+        </w:rPr>
+      </w:pPr>
+    </w:p>
+    <w:p>
+      <w:pPr>
+        <w:rPr>
+          <w:rFonts w:ascii="Times New Roman" w:hAnsi="Times New Roman" w:cs="Times New Roman"/>
+          <w:b/>
+          <w:bCs/>
+          <w:sz w:val="28"/>
+          <w:szCs w:val="28"/>
+          <w:u w:val="single"/>
+        </w:rPr>
+      </w:pPr>
+      <w:r>
+        <w:rPr>
+          <w:rFonts w:ascii="Times New Roman" w:hAnsi="Times New Roman" w:cs="Times New Roman"/>
+          <w:b/>
+          <w:bCs/>
+          <w:sz w:val="28"/>
+          <w:szCs w:val="28"/>
+          <w:u w:val="single"/>
+        </w:rPr>
+        <w:t>Team Members:</w:t>
+      </w:r>
+    </w:p>
+    <w:p>
+      <w:pPr>
+        <w:rPr>
+          <w:rFonts w:ascii="Times New Roman" w:hAnsi="Times New Roman" w:cs="Times New Roman"/>
+          <w:b/>
+          <w:bCs/>
+          <w:sz w:val="28"/>
+          <w:szCs w:val="28"/>
+        </w:rPr>
+      </w:pPr>
+      <w:r>
+        <w:rPr>
+          <w:rFonts w:ascii="Times New Roman" w:hAnsi="Times New Roman" w:cs="Times New Roman"/>
+          <w:b/>
+          <w:bCs/>
+          <w:sz w:val="28"/>
+          <w:szCs w:val="28"/>
+        </w:rPr>
+        <w:t>MOHD HAMAAD KHAN [18XU1A0506]</w:t>
+      </w:r>
+    </w:p>
+    <w:p>
+      <w:pPr>
+        <w:rPr>
+          <w:rFonts w:ascii="Times New Roman" w:hAnsi="Times New Roman" w:cs="Times New Roman"/>
+          <w:b/>
+          <w:bCs/>
+          <w:sz w:val="28"/>
+          <w:szCs w:val="28"/>
+        </w:rPr>
+      </w:pPr>
+      <w:r>
+        <w:rPr>
+          <w:rFonts w:ascii="Times New Roman" w:hAnsi="Times New Roman" w:cs="Times New Roman"/>
+          <w:b/>
+          <w:bCs/>
+          <w:sz w:val="28"/>
+          <w:szCs w:val="28"/>
+        </w:rPr>
+        <w:t xml:space="preserve">SHAIKH MOHAMMED IHAB [18XU1A0534] </w:t>
+      </w:r>
+    </w:p>
+    <w:p>
+      <w:pPr>
+        <w:rPr>
+          <w:rFonts w:ascii="Times New Roman" w:hAnsi="Times New Roman" w:cs="Times New Roman"/>
+          <w:b/>
+          <w:bCs/>
+          <w:sz w:val="28"/>
+          <w:szCs w:val="28"/>
+        </w:rPr>
+      </w:pPr>
+      <w:r>
+        <w:rPr>
+          <w:rFonts w:ascii="Times New Roman" w:hAnsi="Times New Roman" w:cs="Times New Roman"/>
+          <w:b/>
+          <w:bCs/>
+          <w:sz w:val="28"/>
+          <w:szCs w:val="28"/>
+        </w:rPr>
+        <w:t xml:space="preserve">SONU NAVAL BARDAI [18XU1A0554] </w:t>
+      </w:r>
+    </w:p>
+    <w:p>
+      <w:pPr>
+        <w:rPr>
+          <w:rFonts w:ascii="Times New Roman" w:hAnsi="Times New Roman" w:cs="Times New Roman"/>
+          <w:b/>
+          <w:bCs/>
+          <w:sz w:val="28"/>
+          <w:szCs w:val="28"/>
+        </w:rPr>
+      </w:pPr>
+      <w:r>
+        <w:rPr>
+          <w:rFonts w:ascii="Times New Roman" w:hAnsi="Times New Roman" w:cs="Times New Roman"/>
+          <w:b/>
+          <w:bCs/>
+          <w:sz w:val="28"/>
+          <w:szCs w:val="28"/>
+        </w:rPr>
+        <w:t>SYEDA SHUJA UDDIN</w:t>
+      </w:r>
+      <w:r>
+        <w:rPr>
+          <w:rFonts w:ascii="Times New Roman" w:hAnsi="Times New Roman" w:cs="Times New Roman"/>
+          <w:b/>
+          <w:bCs/>
+          <w:sz w:val="28"/>
+          <w:szCs w:val="28"/>
+        </w:rPr>
+        <w:t xml:space="preserve"> [18XU1A0555]</w:t>
       </w:r>
     </w:p>
     <w:sectPr>

</xml_diff>